<commit_message>
add some fantasy features to requirements
</commit_message>
<xml_diff>
--- a/requirements.docx
+++ b/requirements.docx
@@ -1018,763 +1018,952 @@
         </w:rPr>
         <w:t>بتواند از خدمات میزبانی سایت ما استفاده کند.</w:t>
       </w:r>
+    </w:p>
+    <w:p>
+      <w:pPr>
+        <w:bidi/>
+        <w:rPr>
+          <w:rtl/>
+          <w:lang w:bidi="fa-IR"/>
+        </w:rPr>
+      </w:pPr>
+    </w:p>
+    <w:p>
+      <w:pPr>
+        <w:pStyle w:val="Heading2"/>
+        <w:bidi/>
+        <w:rPr>
+          <w:rtl/>
+          <w:lang w:bidi="fa-IR"/>
+        </w:rPr>
+      </w:pPr>
+      <w:r>
+        <w:rPr>
+          <w:rFonts w:hint="cs"/>
+          <w:rtl/>
+          <w:lang w:bidi="fa-IR"/>
+        </w:rPr>
+        <w:t>خریدار</w:t>
+      </w:r>
+    </w:p>
+    <w:p>
+      <w:pPr>
+        <w:pStyle w:val="ListParagraph"/>
+        <w:numPr>
+          <w:ilvl w:val="0"/>
+          <w:numId w:val="2"/>
+        </w:numPr>
+        <w:bidi/>
+        <w:rPr>
+          <w:lang w:bidi="fa-IR"/>
+        </w:rPr>
+      </w:pPr>
+      <w:r>
+        <w:rPr>
+          <w:rFonts w:hint="cs"/>
+          <w:rtl/>
+          <w:lang w:bidi="fa-IR"/>
+        </w:rPr>
+        <w:t>بین تمام محصولات فروشگاه ها جستجو نماید</w:t>
+      </w:r>
+      <w:r>
+        <w:rPr>
+          <w:lang w:bidi="fa-IR"/>
+        </w:rPr>
+        <w:t>.</w:t>
+      </w:r>
+    </w:p>
+    <w:p>
+      <w:pPr>
+        <w:pStyle w:val="ListParagraph"/>
+        <w:numPr>
+          <w:ilvl w:val="0"/>
+          <w:numId w:val="2"/>
+        </w:numPr>
+        <w:bidi/>
+        <w:rPr>
+          <w:lang w:bidi="fa-IR"/>
+        </w:rPr>
+      </w:pPr>
+      <w:r>
+        <w:rPr>
+          <w:rFonts w:hint="cs"/>
+          <w:rtl/>
+          <w:lang w:bidi="fa-IR"/>
+        </w:rPr>
+        <w:t>یک فروشگاه خاص را مشاهده کند و در بین محصولاتش جستجو کند.</w:t>
+      </w:r>
+    </w:p>
+    <w:p>
+      <w:pPr>
+        <w:pStyle w:val="ListParagraph"/>
+        <w:numPr>
+          <w:ilvl w:val="0"/>
+          <w:numId w:val="2"/>
+        </w:numPr>
+        <w:bidi/>
+        <w:rPr>
+          <w:rtl/>
+          <w:lang w:bidi="fa-IR"/>
+        </w:rPr>
+      </w:pPr>
+      <w:r>
+        <w:rPr>
+          <w:rFonts w:hint="cs"/>
+          <w:rtl/>
+          <w:lang w:bidi="fa-IR"/>
+        </w:rPr>
+        <w:t>بتواند تخفیف ها را مشاهده کند.</w:t>
+      </w:r>
+    </w:p>
+    <w:p>
+      <w:pPr>
+        <w:pStyle w:val="ListParagraph"/>
+        <w:numPr>
+          <w:ilvl w:val="0"/>
+          <w:numId w:val="2"/>
+        </w:numPr>
+        <w:bidi/>
+        <w:rPr>
+          <w:lang w:bidi="fa-IR"/>
+        </w:rPr>
+      </w:pPr>
+      <w:r>
+        <w:rPr>
+          <w:rFonts w:hint="cs"/>
+          <w:rtl/>
+          <w:lang w:bidi="fa-IR"/>
+        </w:rPr>
+        <w:t>یک فروشگاه را دنبال کند و از آخرین محصولاتش با خبر شود.</w:t>
+      </w:r>
+    </w:p>
+    <w:p>
+      <w:pPr>
+        <w:pStyle w:val="ListParagraph"/>
+        <w:numPr>
+          <w:ilvl w:val="0"/>
+          <w:numId w:val="2"/>
+        </w:numPr>
+        <w:bidi/>
+        <w:rPr>
+          <w:lang w:bidi="fa-IR"/>
+        </w:rPr>
+      </w:pPr>
+      <w:r>
+        <w:rPr>
+          <w:rFonts w:hint="cs"/>
+          <w:rtl/>
+          <w:lang w:bidi="fa-IR"/>
+        </w:rPr>
+        <w:t>جزییات محصول را مشاهده کند.</w:t>
+      </w:r>
+    </w:p>
+    <w:p>
+      <w:pPr>
+        <w:pStyle w:val="ListParagraph"/>
+        <w:numPr>
+          <w:ilvl w:val="0"/>
+          <w:numId w:val="2"/>
+        </w:numPr>
+        <w:bidi/>
+        <w:rPr>
+          <w:lang w:bidi="fa-IR"/>
+        </w:rPr>
+      </w:pPr>
+      <w:r>
+        <w:rPr>
+          <w:rFonts w:hint="cs"/>
+          <w:rtl/>
+          <w:lang w:bidi="fa-IR"/>
+        </w:rPr>
+        <w:t>محصول را به سبد خریدش اضافه کند.</w:t>
+      </w:r>
+    </w:p>
+    <w:p>
+      <w:pPr>
+        <w:pStyle w:val="ListParagraph"/>
+        <w:numPr>
+          <w:ilvl w:val="0"/>
+          <w:numId w:val="2"/>
+        </w:numPr>
+        <w:bidi/>
+        <w:rPr>
+          <w:lang w:bidi="fa-IR"/>
+        </w:rPr>
+      </w:pPr>
+      <w:r>
+        <w:rPr>
+          <w:rFonts w:hint="cs"/>
+          <w:rtl/>
+          <w:lang w:bidi="fa-IR"/>
+        </w:rPr>
+        <w:t>مبلغ سبد خرید را پرداخت کند و محصول برایش ارسال شود.</w:t>
+      </w:r>
+    </w:p>
+    <w:p>
+      <w:pPr>
+        <w:pStyle w:val="ListParagraph"/>
+        <w:numPr>
+          <w:ilvl w:val="0"/>
+          <w:numId w:val="2"/>
+        </w:numPr>
+        <w:bidi/>
+        <w:rPr>
+          <w:lang w:bidi="fa-IR"/>
+        </w:rPr>
+      </w:pPr>
+      <w:r>
+        <w:rPr>
+          <w:rFonts w:hint="cs"/>
+          <w:rtl/>
+          <w:lang w:bidi="fa-IR"/>
+        </w:rPr>
+        <w:lastRenderedPageBreak/>
+        <w:t>بتواند چندین محصول انتخاب کند برای خرید درب منزل( نصف هزینه را پرداخت می کند و تحویل دهنده کالا چند محصول انتخابی را به درب منزل برده و کاربر پس از انتخاب باقی هزینه را پرداخت می کند، حتی می تواند انتخاب نکرده و هزینه اش برگردانده می شود)</w:t>
+      </w:r>
+    </w:p>
+    <w:p>
+      <w:pPr>
+        <w:pStyle w:val="ListParagraph"/>
+        <w:numPr>
+          <w:ilvl w:val="0"/>
+          <w:numId w:val="2"/>
+        </w:numPr>
+        <w:bidi/>
+        <w:rPr>
+          <w:lang w:bidi="fa-IR"/>
+        </w:rPr>
+      </w:pPr>
+      <w:r>
+        <w:rPr>
+          <w:rFonts w:hint="cs"/>
+          <w:rtl/>
+          <w:lang w:bidi="fa-IR"/>
+        </w:rPr>
+        <w:t>بتواند خرید های خود و وضعیت آن ها را مشاهده نماید.</w:t>
+      </w:r>
+    </w:p>
+    <w:p>
+      <w:pPr>
+        <w:pStyle w:val="ListParagraph"/>
+        <w:numPr>
+          <w:ilvl w:val="0"/>
+          <w:numId w:val="2"/>
+        </w:numPr>
+        <w:bidi/>
+        <w:rPr>
+          <w:lang w:bidi="fa-IR"/>
+        </w:rPr>
+      </w:pPr>
+      <w:r>
+        <w:rPr>
+          <w:rFonts w:hint="cs"/>
+          <w:rtl/>
+          <w:lang w:bidi="fa-IR"/>
+        </w:rPr>
+        <w:t>نظر های خود  و پاسخ هایش را مشاهده کند.</w:t>
+      </w:r>
+    </w:p>
+    <w:p>
+      <w:pPr>
+        <w:pStyle w:val="ListParagraph"/>
+        <w:numPr>
+          <w:ilvl w:val="0"/>
+          <w:numId w:val="2"/>
+        </w:numPr>
+        <w:bidi/>
+        <w:rPr>
+          <w:lang w:bidi="fa-IR"/>
+        </w:rPr>
+      </w:pPr>
+      <w:r>
+        <w:rPr>
+          <w:rFonts w:hint="cs"/>
+          <w:rtl/>
+          <w:lang w:bidi="fa-IR"/>
+        </w:rPr>
+        <w:t>پرسش های خود و پاسخ هایش را مشاهده کند.</w:t>
+      </w:r>
+    </w:p>
+    <w:p>
+      <w:pPr>
+        <w:pStyle w:val="ListParagraph"/>
+        <w:numPr>
+          <w:ilvl w:val="0"/>
+          <w:numId w:val="2"/>
+        </w:numPr>
+        <w:bidi/>
+        <w:rPr>
+          <w:lang w:bidi="fa-IR"/>
+        </w:rPr>
+      </w:pPr>
+      <w:r>
+        <w:rPr>
+          <w:rFonts w:hint="cs"/>
+          <w:rtl/>
+          <w:lang w:bidi="fa-IR"/>
+        </w:rPr>
+        <w:t>بتواند برای محصولات ناموجود درخواست دهد.</w:t>
+      </w:r>
+    </w:p>
+    <w:p>
+      <w:pPr>
+        <w:pStyle w:val="ListParagraph"/>
+        <w:numPr>
+          <w:ilvl w:val="0"/>
+          <w:numId w:val="2"/>
+        </w:numPr>
+        <w:bidi/>
+        <w:rPr>
+          <w:lang w:bidi="fa-IR"/>
+        </w:rPr>
+      </w:pPr>
+      <w:r>
+        <w:rPr>
+          <w:rFonts w:hint="cs"/>
+          <w:rtl/>
+          <w:lang w:bidi="fa-IR"/>
+        </w:rPr>
+        <w:t>بتواند با امتیازهایش خرید کند.</w:t>
+      </w:r>
+    </w:p>
+    <w:p>
+      <w:pPr>
+        <w:pStyle w:val="ListParagraph"/>
+        <w:numPr>
+          <w:ilvl w:val="0"/>
+          <w:numId w:val="2"/>
+        </w:numPr>
+        <w:bidi/>
+        <w:rPr>
+          <w:lang w:bidi="fa-IR"/>
+        </w:rPr>
+      </w:pPr>
+      <w:r>
+        <w:rPr>
+          <w:rFonts w:hint="cs"/>
+          <w:rtl/>
+          <w:lang w:bidi="fa-IR"/>
+        </w:rPr>
+        <w:t>بتواند درخواست برای دنبال کردن تخفیف ها دهد.</w:t>
+      </w:r>
+    </w:p>
+    <w:p>
+      <w:pPr>
+        <w:pStyle w:val="ListParagraph"/>
+        <w:numPr>
+          <w:ilvl w:val="0"/>
+          <w:numId w:val="2"/>
+        </w:numPr>
+        <w:bidi/>
+        <w:rPr>
+          <w:lang w:bidi="fa-IR"/>
+        </w:rPr>
+      </w:pPr>
+      <w:r>
+        <w:rPr>
+          <w:rFonts w:hint="cs"/>
+          <w:rtl/>
+          <w:lang w:bidi="fa-IR"/>
+        </w:rPr>
+        <w:t>برای سفارش هایش نظر وارد کند( راضی یا ناراضی)</w:t>
+      </w:r>
+    </w:p>
+    <w:p>
+      <w:pPr>
+        <w:pStyle w:val="ListParagraph"/>
+        <w:numPr>
+          <w:ilvl w:val="0"/>
+          <w:numId w:val="2"/>
+        </w:numPr>
+        <w:bidi/>
+        <w:rPr>
+          <w:lang w:bidi="fa-IR"/>
+        </w:rPr>
+      </w:pPr>
+      <w:r>
+        <w:rPr>
+          <w:rFonts w:hint="cs"/>
+          <w:rtl/>
+          <w:lang w:bidi="fa-IR"/>
+        </w:rPr>
+        <w:t>بعد از گرفت محصول درب منزل باقی مبلغ را پرداخت کند.</w:t>
+      </w:r>
+    </w:p>
+    <w:p>
+      <w:pPr>
+        <w:bidi/>
+        <w:rPr>
+          <w:rtl/>
+          <w:lang w:bidi="fa-IR"/>
+        </w:rPr>
+      </w:pPr>
+    </w:p>
+    <w:p>
+      <w:pPr>
+        <w:pStyle w:val="Heading2"/>
+        <w:bidi/>
+        <w:rPr>
+          <w:rtl/>
+          <w:lang w:bidi="fa-IR"/>
+        </w:rPr>
+      </w:pPr>
+      <w:r>
+        <w:rPr>
+          <w:rFonts w:hint="cs"/>
+          <w:rtl/>
+          <w:lang w:bidi="fa-IR"/>
+        </w:rPr>
+        <w:t>سیستم:</w:t>
+      </w:r>
+    </w:p>
+    <w:p>
+      <w:pPr>
+        <w:pStyle w:val="ListParagraph"/>
+        <w:numPr>
+          <w:ilvl w:val="0"/>
+          <w:numId w:val="2"/>
+        </w:numPr>
+        <w:bidi/>
+        <w:rPr>
+          <w:lang w:bidi="fa-IR"/>
+        </w:rPr>
+      </w:pPr>
+      <w:r>
+        <w:rPr>
+          <w:rFonts w:hint="cs"/>
+          <w:rtl/>
+          <w:lang w:bidi="fa-IR"/>
+        </w:rPr>
+        <w:t xml:space="preserve">به ازای هر میزان خرید به خریدار امتیاز دهد( مثلا هر 10 هزار خرید یک امتیاز) </w:t>
+      </w:r>
+    </w:p>
+    <w:p>
+      <w:pPr>
+        <w:pStyle w:val="ListParagraph"/>
+        <w:numPr>
+          <w:ilvl w:val="0"/>
+          <w:numId w:val="2"/>
+        </w:numPr>
+        <w:bidi/>
+        <w:rPr>
+          <w:lang w:bidi="fa-IR"/>
+        </w:rPr>
+      </w:pPr>
+      <w:r>
+        <w:rPr>
+          <w:rFonts w:hint="cs"/>
+          <w:rtl/>
+          <w:lang w:bidi="fa-IR"/>
+        </w:rPr>
+        <w:t>بعد از تحویل سفارش از کاربر نظرش را بپرسد.</w:t>
+      </w:r>
+    </w:p>
+    <w:p>
+      <w:pPr>
+        <w:pStyle w:val="ListParagraph"/>
+        <w:numPr>
+          <w:ilvl w:val="0"/>
+          <w:numId w:val="2"/>
+        </w:numPr>
+        <w:bidi/>
+        <w:rPr>
+          <w:lang w:bidi="fa-IR"/>
+        </w:rPr>
+      </w:pPr>
+      <w:r>
+        <w:rPr>
+          <w:rFonts w:hint="cs"/>
+          <w:rtl/>
+          <w:lang w:bidi="fa-IR"/>
+        </w:rPr>
+        <w:t>مبلغ مشتری را در صورت استرداد محصول به مشتری برگرداند.</w:t>
+      </w:r>
+    </w:p>
+    <w:p>
+      <w:pPr>
+        <w:pStyle w:val="ListParagraph"/>
+        <w:numPr>
+          <w:ilvl w:val="0"/>
+          <w:numId w:val="2"/>
+        </w:numPr>
+        <w:bidi/>
+        <w:rPr>
+          <w:lang w:bidi="fa-IR"/>
+        </w:rPr>
+      </w:pPr>
+      <w:r>
+        <w:rPr>
+          <w:rFonts w:hint="cs"/>
+          <w:rtl/>
+          <w:lang w:bidi="fa-IR"/>
+        </w:rPr>
+        <w:t>اختلاف زمان سفارش و تحویل کالا را ثبت و ذخیره کند.</w:t>
+      </w:r>
+    </w:p>
+    <w:p>
+      <w:pPr>
+        <w:bidi/>
+        <w:ind w:left="360"/>
+        <w:rPr>
+          <w:lang w:bidi="fa-IR"/>
+        </w:rPr>
+      </w:pPr>
+    </w:p>
+    <w:p>
+      <w:pPr>
+        <w:pStyle w:val="Heading2"/>
+        <w:bidi/>
+        <w:rPr>
+          <w:rtl/>
+          <w:lang w:bidi="fa-IR"/>
+        </w:rPr>
+      </w:pPr>
+      <w:r>
+        <w:rPr>
+          <w:rFonts w:hint="cs"/>
+          <w:rtl/>
+          <w:lang w:bidi="fa-IR"/>
+        </w:rPr>
+        <w:t>تحویل دهنده کالا</w:t>
+      </w:r>
+    </w:p>
+    <w:p>
+      <w:pPr>
+        <w:pStyle w:val="ListParagraph"/>
+        <w:numPr>
+          <w:ilvl w:val="0"/>
+          <w:numId w:val="2"/>
+        </w:numPr>
+        <w:bidi/>
+        <w:rPr>
+          <w:lang w:bidi="fa-IR"/>
+        </w:rPr>
+      </w:pPr>
+      <w:r>
+        <w:rPr>
+          <w:rFonts w:hint="cs"/>
+          <w:rtl/>
+          <w:lang w:bidi="fa-IR"/>
+        </w:rPr>
+        <w:t>سفارش هایی که باید تحویل دهد به او نمایش داده شود.( لیست، نوتیفیکیشن)</w:t>
+      </w:r>
+    </w:p>
+    <w:p>
+      <w:pPr>
+        <w:pStyle w:val="ListParagraph"/>
+        <w:numPr>
+          <w:ilvl w:val="0"/>
+          <w:numId w:val="2"/>
+        </w:numPr>
+        <w:bidi/>
+        <w:rPr>
+          <w:lang w:bidi="fa-IR"/>
+        </w:rPr>
+      </w:pPr>
+      <w:r>
+        <w:rPr>
+          <w:rFonts w:hint="cs"/>
+          <w:rtl/>
+          <w:lang w:bidi="fa-IR"/>
+        </w:rPr>
+        <w:t>بتواند وضعیت سفارش ها را ویرایش کند.( تحویل داده شده، برگشت داده شده)</w:t>
+      </w:r>
+    </w:p>
+    <w:p>
+      <w:pPr>
+        <w:pStyle w:val="ListParagraph"/>
+        <w:numPr>
+          <w:ilvl w:val="0"/>
+          <w:numId w:val="2"/>
+        </w:numPr>
+        <w:bidi/>
+        <w:rPr>
+          <w:lang w:bidi="fa-IR"/>
+        </w:rPr>
+      </w:pPr>
+      <w:r>
+        <w:rPr>
+          <w:rFonts w:hint="cs"/>
+          <w:rtl/>
+          <w:lang w:bidi="fa-IR"/>
+        </w:rPr>
+        <w:t>محصول انتخابی مشتری را برای تحویل درب منزل مشخص کند.</w:t>
+      </w:r>
+    </w:p>
+    <w:p>
+      <w:pPr>
+        <w:pStyle w:val="ListParagraph"/>
+        <w:numPr>
+          <w:ilvl w:val="0"/>
+          <w:numId w:val="2"/>
+        </w:numPr>
+        <w:bidi/>
+        <w:rPr>
+          <w:lang w:bidi="fa-IR"/>
+        </w:rPr>
+      </w:pPr>
+      <w:r>
+        <w:rPr>
+          <w:rFonts w:hint="cs"/>
+          <w:rtl/>
+          <w:lang w:bidi="fa-IR"/>
+        </w:rPr>
+        <w:t>در صورت پرداخت نقدی مشتری وضیعت پرداخت شده را مشخص نماید.</w:t>
+      </w:r>
+    </w:p>
+    <w:p>
+      <w:pPr>
+        <w:bidi/>
+        <w:ind w:left="360"/>
+        <w:rPr>
+          <w:rtl/>
+          <w:lang w:bidi="fa-IR"/>
+        </w:rPr>
+      </w:pPr>
+    </w:p>
+    <w:p>
+      <w:pPr>
+        <w:pStyle w:val="Heading2"/>
+        <w:bidi/>
+        <w:rPr>
+          <w:rtl/>
+          <w:lang w:bidi="fa-IR"/>
+        </w:rPr>
+      </w:pPr>
+      <w:r>
+        <w:rPr>
+          <w:rFonts w:hint="cs"/>
+          <w:rtl/>
+          <w:lang w:bidi="fa-IR"/>
+        </w:rPr>
+        <w:t>مدیر سیستم</w:t>
+      </w:r>
+    </w:p>
+    <w:p>
+      <w:pPr>
+        <w:pStyle w:val="ListParagraph"/>
+        <w:numPr>
+          <w:ilvl w:val="0"/>
+          <w:numId w:val="2"/>
+        </w:numPr>
+        <w:bidi/>
+        <w:rPr>
+          <w:lang w:bidi="fa-IR"/>
+        </w:rPr>
+      </w:pPr>
+      <w:r>
+        <w:rPr>
+          <w:rFonts w:hint="cs"/>
+          <w:rtl/>
+          <w:lang w:bidi="fa-IR"/>
+        </w:rPr>
+        <w:t>اطلاعات آماری</w:t>
+      </w:r>
+      <w:r>
+        <w:rPr>
+          <w:rFonts w:hint="cs"/>
+          <w:rtl/>
+          <w:lang w:bidi="fa-IR"/>
+        </w:rPr>
+        <w:t>:</w:t>
+      </w:r>
+    </w:p>
+    <w:p>
+      <w:pPr>
+        <w:pStyle w:val="ListParagraph"/>
+        <w:numPr>
+          <w:ilvl w:val="0"/>
+          <w:numId w:val="8"/>
+        </w:numPr>
+        <w:bidi/>
+        <w:rPr>
+          <w:lang w:bidi="fa-IR"/>
+        </w:rPr>
+      </w:pPr>
+      <w:r>
+        <w:rPr>
+          <w:rFonts w:hint="cs"/>
+          <w:rtl/>
+          <w:lang w:bidi="fa-IR"/>
+        </w:rPr>
+        <w:lastRenderedPageBreak/>
+        <w:t>میزان فروش بر اساس ماه و سال و هفته</w:t>
+      </w:r>
+    </w:p>
+    <w:p>
+      <w:pPr>
+        <w:pStyle w:val="ListParagraph"/>
+        <w:numPr>
+          <w:ilvl w:val="0"/>
+          <w:numId w:val="8"/>
+        </w:numPr>
+        <w:bidi/>
+        <w:rPr>
+          <w:lang w:bidi="fa-IR"/>
+        </w:rPr>
+      </w:pPr>
+      <w:r>
+        <w:rPr>
+          <w:rFonts w:hint="cs"/>
+          <w:rtl/>
+          <w:lang w:bidi="fa-IR"/>
+        </w:rPr>
+        <w:t>تعداد محصولات، فروشندگان، خریداران، فروشگاه های آنلاین،</w:t>
+      </w:r>
+    </w:p>
+    <w:p>
+      <w:pPr>
+        <w:pStyle w:val="ListParagraph"/>
+        <w:numPr>
+          <w:ilvl w:val="0"/>
+          <w:numId w:val="8"/>
+        </w:numPr>
+        <w:bidi/>
+        <w:rPr>
+          <w:lang w:bidi="fa-IR"/>
+        </w:rPr>
+      </w:pPr>
+      <w:r>
+        <w:rPr>
+          <w:rFonts w:hint="cs"/>
+          <w:rtl/>
+          <w:lang w:bidi="fa-IR"/>
+        </w:rPr>
+        <w:t>محصولات با بیشترین بازدید</w:t>
+      </w:r>
+    </w:p>
+    <w:p>
+      <w:pPr>
+        <w:pStyle w:val="ListParagraph"/>
+        <w:numPr>
+          <w:ilvl w:val="0"/>
+          <w:numId w:val="8"/>
+        </w:numPr>
+        <w:bidi/>
+        <w:rPr>
+          <w:lang w:bidi="fa-IR"/>
+        </w:rPr>
+      </w:pPr>
+      <w:r>
+        <w:rPr>
+          <w:rFonts w:hint="cs"/>
+          <w:rtl/>
+          <w:lang w:bidi="fa-IR"/>
+        </w:rPr>
+        <w:t>محصولات با بیشترین فروش</w:t>
+      </w:r>
+    </w:p>
+    <w:p>
+      <w:pPr>
+        <w:pStyle w:val="ListParagraph"/>
+        <w:numPr>
+          <w:ilvl w:val="0"/>
+          <w:numId w:val="8"/>
+        </w:numPr>
+        <w:bidi/>
+        <w:rPr>
+          <w:lang w:bidi="fa-IR"/>
+        </w:rPr>
+      </w:pPr>
+      <w:r>
+        <w:rPr>
+          <w:rFonts w:hint="cs"/>
+          <w:rtl/>
+          <w:lang w:bidi="fa-IR"/>
+        </w:rPr>
+        <w:t>فروشگاه های با بیشترین فروش</w:t>
+      </w:r>
+    </w:p>
+    <w:p>
+      <w:pPr>
+        <w:bidi/>
+        <w:rPr>
+          <w:lang w:bidi="fa-IR"/>
+        </w:rPr>
+      </w:pPr>
+    </w:p>
+    <w:p>
+      <w:pPr>
+        <w:pStyle w:val="Heading2"/>
+        <w:bidi/>
+        <w:rPr>
+          <w:rtl/>
+          <w:lang w:bidi="fa-IR"/>
+        </w:rPr>
+      </w:pPr>
+      <w:r>
+        <w:rPr>
+          <w:rFonts w:hint="cs"/>
+          <w:rtl/>
+          <w:lang w:bidi="fa-IR"/>
+        </w:rPr>
+        <w:t>عکاس و نویسنده</w:t>
+      </w:r>
+    </w:p>
+    <w:p>
+      <w:pPr>
+        <w:bidi/>
+        <w:rPr>
+          <w:rtl/>
+          <w:lang w:bidi="fa-IR"/>
+        </w:rPr>
+      </w:pPr>
+      <w:r>
+        <w:rPr>
+          <w:rFonts w:hint="cs"/>
+          <w:rtl/>
+          <w:lang w:bidi="fa-IR"/>
+        </w:rPr>
+        <w:t>(فروشگاه داران بعد از اضافه کردن محصولاتشان، محصولاتشان در لیست محصولات نویسندگان و عکاسان قرار میگیرد و چون فروشگاه داران در این امر تخصص ندارند، می توانند این کار را به عکاسان و نویسندگان سیستم واگذار کنند، یا حتی یک عکاس و نویسنده را استخدام کنند)</w:t>
+      </w:r>
+    </w:p>
+    <w:p>
+      <w:pPr>
+        <w:pStyle w:val="ListParagraph"/>
+        <w:numPr>
+          <w:ilvl w:val="0"/>
+          <w:numId w:val="2"/>
+        </w:numPr>
+        <w:bidi/>
+        <w:rPr>
+          <w:lang w:bidi="fa-IR"/>
+        </w:rPr>
+      </w:pPr>
+      <w:r>
+        <w:rPr>
+          <w:rFonts w:hint="cs"/>
+          <w:rtl/>
+          <w:lang w:bidi="fa-IR"/>
+        </w:rPr>
+        <w:t>دیدن محصولات تازه اضافه شده</w:t>
+      </w:r>
+    </w:p>
+    <w:p>
+      <w:pPr>
+        <w:pStyle w:val="ListParagraph"/>
+        <w:numPr>
+          <w:ilvl w:val="0"/>
+          <w:numId w:val="2"/>
+        </w:numPr>
+        <w:bidi/>
+        <w:rPr>
+          <w:lang w:bidi="fa-IR"/>
+        </w:rPr>
+      </w:pPr>
+      <w:r>
+        <w:rPr>
+          <w:rFonts w:hint="cs"/>
+          <w:rtl/>
+          <w:lang w:bidi="fa-IR"/>
+        </w:rPr>
+        <w:t>انتخاب محصول برای</w:t>
+      </w:r>
+      <w:r>
+        <w:rPr>
+          <w:rFonts w:hint="cs"/>
+          <w:rtl/>
+          <w:lang w:bidi="fa-IR"/>
+        </w:rPr>
+        <w:t xml:space="preserve"> انجام کار عکاسی یا نویسندگی برای آن</w:t>
+      </w:r>
+    </w:p>
+    <w:p>
+      <w:pPr>
+        <w:pStyle w:val="ListParagraph"/>
+        <w:numPr>
+          <w:ilvl w:val="0"/>
+          <w:numId w:val="2"/>
+        </w:numPr>
+        <w:bidi/>
+        <w:rPr>
+          <w:lang w:bidi="fa-IR"/>
+        </w:rPr>
+      </w:pPr>
+      <w:r>
+        <w:rPr>
+          <w:rFonts w:hint="cs"/>
+          <w:rtl/>
+          <w:lang w:bidi="fa-IR"/>
+        </w:rPr>
+        <w:t>ویرایش کردن اطلاعات محصول</w:t>
+      </w:r>
+    </w:p>
+    <w:p>
+      <w:pPr>
+        <w:bidi/>
+        <w:rPr>
+          <w:rtl/>
+          <w:lang w:bidi="fa-IR"/>
+        </w:rPr>
+      </w:pPr>
+    </w:p>
+    <w:p>
+      <w:pPr>
+        <w:pStyle w:val="ListParagraph"/>
+        <w:numPr>
+          <w:ilvl w:val="0"/>
+          <w:numId w:val="9"/>
+        </w:numPr>
+        <w:bidi/>
+        <w:rPr>
+          <w:rtl/>
+          <w:lang w:bidi="fa-IR"/>
+        </w:rPr>
+      </w:pPr>
+      <w:r>
+        <w:rPr>
+          <w:rFonts w:hint="cs"/>
+          <w:rtl/>
+          <w:lang w:bidi="fa-IR"/>
+        </w:rPr>
+        <w:t>حتی طراحان سایت، سئو کارا، گرافیست ها و ... می تونن پروژه های فروشگاه دارهایی که کار اختصاصی می خوان انجام بدن رو قبول کنن</w:t>
+      </w:r>
       <w:bookmarkStart w:id="0" w:name="_GoBack"/>
       <w:bookmarkEnd w:id="0"/>
-    </w:p>
-    <w:p>
-      <w:pPr>
-        <w:bidi/>
-        <w:rPr>
-          <w:rtl/>
-          <w:lang w:bidi="fa-IR"/>
-        </w:rPr>
-      </w:pPr>
-    </w:p>
-    <w:p>
-      <w:pPr>
-        <w:pStyle w:val="Heading2"/>
-        <w:bidi/>
-        <w:rPr>
-          <w:rtl/>
-          <w:lang w:bidi="fa-IR"/>
-        </w:rPr>
-      </w:pPr>
-      <w:r>
-        <w:rPr>
-          <w:rFonts w:hint="cs"/>
-          <w:rtl/>
-          <w:lang w:bidi="fa-IR"/>
-        </w:rPr>
-        <w:t>خریدار</w:t>
-      </w:r>
-    </w:p>
-    <w:p>
-      <w:pPr>
-        <w:pStyle w:val="ListParagraph"/>
-        <w:numPr>
-          <w:ilvl w:val="0"/>
-          <w:numId w:val="2"/>
-        </w:numPr>
-        <w:bidi/>
-        <w:rPr>
-          <w:lang w:bidi="fa-IR"/>
-        </w:rPr>
-      </w:pPr>
-      <w:r>
-        <w:rPr>
-          <w:rFonts w:hint="cs"/>
-          <w:rtl/>
-          <w:lang w:bidi="fa-IR"/>
-        </w:rPr>
-        <w:t>بین تمام محصولات فروشگاه ها جستجو نماید</w:t>
-      </w:r>
-      <w:r>
-        <w:rPr>
-          <w:lang w:bidi="fa-IR"/>
-        </w:rPr>
-        <w:t>.</w:t>
-      </w:r>
-    </w:p>
-    <w:p>
-      <w:pPr>
-        <w:pStyle w:val="ListParagraph"/>
-        <w:numPr>
-          <w:ilvl w:val="0"/>
-          <w:numId w:val="2"/>
-        </w:numPr>
-        <w:bidi/>
-        <w:rPr>
-          <w:lang w:bidi="fa-IR"/>
-        </w:rPr>
-      </w:pPr>
-      <w:r>
-        <w:rPr>
-          <w:rFonts w:hint="cs"/>
-          <w:rtl/>
-          <w:lang w:bidi="fa-IR"/>
-        </w:rPr>
-        <w:t>یک فروشگاه خاص را مشاهده کند و در بین محصولاتش جستجو کند.</w:t>
-      </w:r>
-    </w:p>
-    <w:p>
-      <w:pPr>
-        <w:pStyle w:val="ListParagraph"/>
-        <w:numPr>
-          <w:ilvl w:val="0"/>
-          <w:numId w:val="2"/>
-        </w:numPr>
-        <w:bidi/>
-        <w:rPr>
-          <w:rtl/>
-          <w:lang w:bidi="fa-IR"/>
-        </w:rPr>
-      </w:pPr>
-      <w:r>
-        <w:rPr>
-          <w:rFonts w:hint="cs"/>
-          <w:rtl/>
-          <w:lang w:bidi="fa-IR"/>
-        </w:rPr>
-        <w:t>بتواند تخفیف ها را مشاهده کند.</w:t>
-      </w:r>
-    </w:p>
-    <w:p>
-      <w:pPr>
-        <w:pStyle w:val="ListParagraph"/>
-        <w:numPr>
-          <w:ilvl w:val="0"/>
-          <w:numId w:val="2"/>
-        </w:numPr>
-        <w:bidi/>
-        <w:rPr>
-          <w:lang w:bidi="fa-IR"/>
-        </w:rPr>
-      </w:pPr>
-      <w:r>
-        <w:rPr>
-          <w:rFonts w:hint="cs"/>
-          <w:rtl/>
-          <w:lang w:bidi="fa-IR"/>
-        </w:rPr>
-        <w:t>یک فروشگاه را دنبال کند و از آخرین محصولاتش با خبر شود.</w:t>
-      </w:r>
-    </w:p>
-    <w:p>
-      <w:pPr>
-        <w:pStyle w:val="ListParagraph"/>
-        <w:numPr>
-          <w:ilvl w:val="0"/>
-          <w:numId w:val="2"/>
-        </w:numPr>
-        <w:bidi/>
-        <w:rPr>
-          <w:lang w:bidi="fa-IR"/>
-        </w:rPr>
-      </w:pPr>
-      <w:r>
-        <w:rPr>
-          <w:rFonts w:hint="cs"/>
-          <w:rtl/>
-          <w:lang w:bidi="fa-IR"/>
-        </w:rPr>
-        <w:t>جزییات محصول را مشاهده کند.</w:t>
-      </w:r>
-    </w:p>
-    <w:p>
-      <w:pPr>
-        <w:pStyle w:val="ListParagraph"/>
-        <w:numPr>
-          <w:ilvl w:val="0"/>
-          <w:numId w:val="2"/>
-        </w:numPr>
-        <w:bidi/>
-        <w:rPr>
-          <w:lang w:bidi="fa-IR"/>
-        </w:rPr>
-      </w:pPr>
-      <w:r>
-        <w:rPr>
-          <w:rFonts w:hint="cs"/>
-          <w:rtl/>
-          <w:lang w:bidi="fa-IR"/>
-        </w:rPr>
-        <w:t>محصول را به سبد خریدش اضافه کند.</w:t>
-      </w:r>
-    </w:p>
-    <w:p>
-      <w:pPr>
-        <w:pStyle w:val="ListParagraph"/>
-        <w:numPr>
-          <w:ilvl w:val="0"/>
-          <w:numId w:val="2"/>
-        </w:numPr>
-        <w:bidi/>
-        <w:rPr>
-          <w:lang w:bidi="fa-IR"/>
-        </w:rPr>
-      </w:pPr>
-      <w:r>
-        <w:rPr>
-          <w:rFonts w:hint="cs"/>
-          <w:rtl/>
-          <w:lang w:bidi="fa-IR"/>
-        </w:rPr>
-        <w:t>مبلغ سبد خرید را پرداخت کند و محصول برایش ارسال شود.</w:t>
-      </w:r>
-    </w:p>
-    <w:p>
-      <w:pPr>
-        <w:pStyle w:val="ListParagraph"/>
-        <w:numPr>
-          <w:ilvl w:val="0"/>
-          <w:numId w:val="2"/>
-        </w:numPr>
-        <w:bidi/>
-        <w:rPr>
-          <w:lang w:bidi="fa-IR"/>
-        </w:rPr>
-      </w:pPr>
-      <w:r>
-        <w:rPr>
-          <w:rFonts w:hint="cs"/>
-          <w:rtl/>
-          <w:lang w:bidi="fa-IR"/>
-        </w:rPr>
-        <w:lastRenderedPageBreak/>
-        <w:t>بتواند چندین محصول انتخاب کند برای خرید درب منزل( نصف هزینه را پرداخت می کند و تحویل دهنده کالا چند محصول انتخابی را به درب منزل برده و کاربر پس از انتخاب باقی هزینه را پرداخت می کند، حتی می تواند انتخاب نکرده و هزینه اش برگردانده می شود)</w:t>
-      </w:r>
-    </w:p>
-    <w:p>
-      <w:pPr>
-        <w:pStyle w:val="ListParagraph"/>
-        <w:numPr>
-          <w:ilvl w:val="0"/>
-          <w:numId w:val="2"/>
-        </w:numPr>
-        <w:bidi/>
-        <w:rPr>
-          <w:lang w:bidi="fa-IR"/>
-        </w:rPr>
-      </w:pPr>
-      <w:r>
-        <w:rPr>
-          <w:rFonts w:hint="cs"/>
-          <w:rtl/>
-          <w:lang w:bidi="fa-IR"/>
-        </w:rPr>
-        <w:t>بتواند خرید های خود و وضعیت آن ها را مشاهده نماید.</w:t>
-      </w:r>
-    </w:p>
-    <w:p>
-      <w:pPr>
-        <w:pStyle w:val="ListParagraph"/>
-        <w:numPr>
-          <w:ilvl w:val="0"/>
-          <w:numId w:val="2"/>
-        </w:numPr>
-        <w:bidi/>
-        <w:rPr>
-          <w:lang w:bidi="fa-IR"/>
-        </w:rPr>
-      </w:pPr>
-      <w:r>
-        <w:rPr>
-          <w:rFonts w:hint="cs"/>
-          <w:rtl/>
-          <w:lang w:bidi="fa-IR"/>
-        </w:rPr>
-        <w:t>نظر های خود  و پاسخ هایش را مشاهده کند.</w:t>
-      </w:r>
-    </w:p>
-    <w:p>
-      <w:pPr>
-        <w:pStyle w:val="ListParagraph"/>
-        <w:numPr>
-          <w:ilvl w:val="0"/>
-          <w:numId w:val="2"/>
-        </w:numPr>
-        <w:bidi/>
-        <w:rPr>
-          <w:lang w:bidi="fa-IR"/>
-        </w:rPr>
-      </w:pPr>
-      <w:r>
-        <w:rPr>
-          <w:rFonts w:hint="cs"/>
-          <w:rtl/>
-          <w:lang w:bidi="fa-IR"/>
-        </w:rPr>
-        <w:t>پرسش های خود و پاسخ هایش را مشاهده کند.</w:t>
-      </w:r>
-    </w:p>
-    <w:p>
-      <w:pPr>
-        <w:pStyle w:val="ListParagraph"/>
-        <w:numPr>
-          <w:ilvl w:val="0"/>
-          <w:numId w:val="2"/>
-        </w:numPr>
-        <w:bidi/>
-        <w:rPr>
-          <w:lang w:bidi="fa-IR"/>
-        </w:rPr>
-      </w:pPr>
-      <w:r>
-        <w:rPr>
-          <w:rFonts w:hint="cs"/>
-          <w:rtl/>
-          <w:lang w:bidi="fa-IR"/>
-        </w:rPr>
-        <w:t>بتواند برای محصولات ناموجود درخواست دهد.</w:t>
-      </w:r>
-    </w:p>
-    <w:p>
-      <w:pPr>
-        <w:pStyle w:val="ListParagraph"/>
-        <w:numPr>
-          <w:ilvl w:val="0"/>
-          <w:numId w:val="2"/>
-        </w:numPr>
-        <w:bidi/>
-        <w:rPr>
-          <w:lang w:bidi="fa-IR"/>
-        </w:rPr>
-      </w:pPr>
-      <w:r>
-        <w:rPr>
-          <w:rFonts w:hint="cs"/>
-          <w:rtl/>
-          <w:lang w:bidi="fa-IR"/>
-        </w:rPr>
-        <w:t>بتواند با امتیازهایش خرید کند.</w:t>
-      </w:r>
-    </w:p>
-    <w:p>
-      <w:pPr>
-        <w:pStyle w:val="ListParagraph"/>
-        <w:numPr>
-          <w:ilvl w:val="0"/>
-          <w:numId w:val="2"/>
-        </w:numPr>
-        <w:bidi/>
-        <w:rPr>
-          <w:lang w:bidi="fa-IR"/>
-        </w:rPr>
-      </w:pPr>
-      <w:r>
-        <w:rPr>
-          <w:rFonts w:hint="cs"/>
-          <w:rtl/>
-          <w:lang w:bidi="fa-IR"/>
-        </w:rPr>
-        <w:t>بتواند درخواست برای دنبال کردن تخفیف ها دهد.</w:t>
-      </w:r>
-    </w:p>
-    <w:p>
-      <w:pPr>
-        <w:pStyle w:val="ListParagraph"/>
-        <w:numPr>
-          <w:ilvl w:val="0"/>
-          <w:numId w:val="2"/>
-        </w:numPr>
-        <w:bidi/>
-        <w:rPr>
-          <w:lang w:bidi="fa-IR"/>
-        </w:rPr>
-      </w:pPr>
-      <w:r>
-        <w:rPr>
-          <w:rFonts w:hint="cs"/>
-          <w:rtl/>
-          <w:lang w:bidi="fa-IR"/>
-        </w:rPr>
-        <w:t>برای سفارش هایش نظر وارد کند( راضی یا ناراضی)</w:t>
-      </w:r>
-    </w:p>
-    <w:p>
-      <w:pPr>
-        <w:pStyle w:val="ListParagraph"/>
-        <w:numPr>
-          <w:ilvl w:val="0"/>
-          <w:numId w:val="2"/>
-        </w:numPr>
-        <w:bidi/>
-        <w:rPr>
-          <w:lang w:bidi="fa-IR"/>
-        </w:rPr>
-      </w:pPr>
-      <w:r>
-        <w:rPr>
-          <w:rFonts w:hint="cs"/>
-          <w:rtl/>
-          <w:lang w:bidi="fa-IR"/>
-        </w:rPr>
-        <w:t>بعد از گرفت محصول درب منزل باقی مبلغ را پرداخت کند.</w:t>
-      </w:r>
-    </w:p>
-    <w:p>
-      <w:pPr>
-        <w:bidi/>
-        <w:rPr>
-          <w:rtl/>
-          <w:lang w:bidi="fa-IR"/>
-        </w:rPr>
-      </w:pPr>
-    </w:p>
-    <w:p>
-      <w:pPr>
-        <w:pStyle w:val="Heading2"/>
-        <w:bidi/>
-        <w:rPr>
-          <w:rtl/>
-          <w:lang w:bidi="fa-IR"/>
-        </w:rPr>
-      </w:pPr>
-      <w:r>
-        <w:rPr>
-          <w:rFonts w:hint="cs"/>
-          <w:rtl/>
-          <w:lang w:bidi="fa-IR"/>
-        </w:rPr>
-        <w:t>سیستم:</w:t>
-      </w:r>
-    </w:p>
-    <w:p>
-      <w:pPr>
-        <w:pStyle w:val="ListParagraph"/>
-        <w:numPr>
-          <w:ilvl w:val="0"/>
-          <w:numId w:val="2"/>
-        </w:numPr>
-        <w:bidi/>
-        <w:rPr>
-          <w:lang w:bidi="fa-IR"/>
-        </w:rPr>
-      </w:pPr>
-      <w:r>
-        <w:rPr>
-          <w:rFonts w:hint="cs"/>
-          <w:rtl/>
-          <w:lang w:bidi="fa-IR"/>
-        </w:rPr>
-        <w:t xml:space="preserve">به ازای هر میزان خرید به خریدار امتیاز دهد( مثلا هر 10 هزار خرید یک امتیاز) </w:t>
-      </w:r>
-    </w:p>
-    <w:p>
-      <w:pPr>
-        <w:pStyle w:val="ListParagraph"/>
-        <w:numPr>
-          <w:ilvl w:val="0"/>
-          <w:numId w:val="2"/>
-        </w:numPr>
-        <w:bidi/>
-        <w:rPr>
-          <w:lang w:bidi="fa-IR"/>
-        </w:rPr>
-      </w:pPr>
-      <w:r>
-        <w:rPr>
-          <w:rFonts w:hint="cs"/>
-          <w:rtl/>
-          <w:lang w:bidi="fa-IR"/>
-        </w:rPr>
-        <w:t>بعد از تحویل سفارش از کاربر نظرش را بپرسد.</w:t>
-      </w:r>
-    </w:p>
-    <w:p>
-      <w:pPr>
-        <w:pStyle w:val="ListParagraph"/>
-        <w:numPr>
-          <w:ilvl w:val="0"/>
-          <w:numId w:val="2"/>
-        </w:numPr>
-        <w:bidi/>
-        <w:rPr>
-          <w:lang w:bidi="fa-IR"/>
-        </w:rPr>
-      </w:pPr>
-      <w:r>
-        <w:rPr>
-          <w:rFonts w:hint="cs"/>
-          <w:rtl/>
-          <w:lang w:bidi="fa-IR"/>
-        </w:rPr>
-        <w:t>مبلغ مشتری را در صورت استرداد محصول به مشتری برگرداند.</w:t>
-      </w:r>
-    </w:p>
-    <w:p>
-      <w:pPr>
-        <w:pStyle w:val="ListParagraph"/>
-        <w:numPr>
-          <w:ilvl w:val="0"/>
-          <w:numId w:val="2"/>
-        </w:numPr>
-        <w:bidi/>
-        <w:rPr>
-          <w:lang w:bidi="fa-IR"/>
-        </w:rPr>
-      </w:pPr>
-      <w:r>
-        <w:rPr>
-          <w:rFonts w:hint="cs"/>
-          <w:rtl/>
-          <w:lang w:bidi="fa-IR"/>
-        </w:rPr>
-        <w:t>اختلاف زمان سفارش و تحویل کالا را ثبت و ذخیره کند.</w:t>
-      </w:r>
-    </w:p>
-    <w:p>
-      <w:pPr>
-        <w:bidi/>
-        <w:ind w:left="360"/>
-        <w:rPr>
-          <w:lang w:bidi="fa-IR"/>
-        </w:rPr>
-      </w:pPr>
-    </w:p>
-    <w:p>
-      <w:pPr>
-        <w:pStyle w:val="Heading2"/>
-        <w:bidi/>
-        <w:rPr>
-          <w:rtl/>
-          <w:lang w:bidi="fa-IR"/>
-        </w:rPr>
-      </w:pPr>
-      <w:r>
-        <w:rPr>
-          <w:rFonts w:hint="cs"/>
-          <w:rtl/>
-          <w:lang w:bidi="fa-IR"/>
-        </w:rPr>
-        <w:t>تحویل دهنده کالا</w:t>
-      </w:r>
-    </w:p>
-    <w:p>
-      <w:pPr>
-        <w:pStyle w:val="ListParagraph"/>
-        <w:numPr>
-          <w:ilvl w:val="0"/>
-          <w:numId w:val="2"/>
-        </w:numPr>
-        <w:bidi/>
-        <w:rPr>
-          <w:lang w:bidi="fa-IR"/>
-        </w:rPr>
-      </w:pPr>
-      <w:r>
-        <w:rPr>
-          <w:rFonts w:hint="cs"/>
-          <w:rtl/>
-          <w:lang w:bidi="fa-IR"/>
-        </w:rPr>
-        <w:t>سفارش هایی که باید تحویل دهد به او نمایش داده شود.( لیست، نوتیفیکیشن)</w:t>
-      </w:r>
-    </w:p>
-    <w:p>
-      <w:pPr>
-        <w:pStyle w:val="ListParagraph"/>
-        <w:numPr>
-          <w:ilvl w:val="0"/>
-          <w:numId w:val="2"/>
-        </w:numPr>
-        <w:bidi/>
-        <w:rPr>
-          <w:lang w:bidi="fa-IR"/>
-        </w:rPr>
-      </w:pPr>
-      <w:r>
-        <w:rPr>
-          <w:rFonts w:hint="cs"/>
-          <w:rtl/>
-          <w:lang w:bidi="fa-IR"/>
-        </w:rPr>
-        <w:t>بتواند وضعیت سفارش ها را ویرایش کند.( تحویل داده شده، برگشت داده شده)</w:t>
-      </w:r>
-    </w:p>
-    <w:p>
-      <w:pPr>
-        <w:pStyle w:val="ListParagraph"/>
-        <w:numPr>
-          <w:ilvl w:val="0"/>
-          <w:numId w:val="2"/>
-        </w:numPr>
-        <w:bidi/>
-        <w:rPr>
-          <w:lang w:bidi="fa-IR"/>
-        </w:rPr>
-      </w:pPr>
-      <w:r>
-        <w:rPr>
-          <w:rFonts w:hint="cs"/>
-          <w:rtl/>
-          <w:lang w:bidi="fa-IR"/>
-        </w:rPr>
-        <w:t>محصول انتخابی مشتری را برای تحویل درب منزل مشخص کند.</w:t>
-      </w:r>
-    </w:p>
-    <w:p>
-      <w:pPr>
-        <w:pStyle w:val="ListParagraph"/>
-        <w:numPr>
-          <w:ilvl w:val="0"/>
-          <w:numId w:val="2"/>
-        </w:numPr>
-        <w:bidi/>
-        <w:rPr>
-          <w:lang w:bidi="fa-IR"/>
-        </w:rPr>
-      </w:pPr>
-      <w:r>
-        <w:rPr>
-          <w:rFonts w:hint="cs"/>
-          <w:rtl/>
-          <w:lang w:bidi="fa-IR"/>
-        </w:rPr>
-        <w:t>در صورت پرداخت نقدی مشتری وضیعت پرداخت شده را مشخص نماید.</w:t>
-      </w:r>
-    </w:p>
-    <w:p>
-      <w:pPr>
-        <w:bidi/>
-        <w:ind w:left="360"/>
-        <w:rPr>
-          <w:rtl/>
-          <w:lang w:bidi="fa-IR"/>
-        </w:rPr>
-      </w:pPr>
-    </w:p>
-    <w:p>
-      <w:pPr>
-        <w:pStyle w:val="Heading2"/>
-        <w:bidi/>
-        <w:rPr>
-          <w:rtl/>
-          <w:lang w:bidi="fa-IR"/>
-        </w:rPr>
-      </w:pPr>
-      <w:r>
-        <w:rPr>
-          <w:rFonts w:hint="cs"/>
-          <w:rtl/>
-          <w:lang w:bidi="fa-IR"/>
-        </w:rPr>
-        <w:t>مدیر سیستم</w:t>
-      </w:r>
-    </w:p>
-    <w:p>
-      <w:pPr>
-        <w:pStyle w:val="ListParagraph"/>
-        <w:numPr>
-          <w:ilvl w:val="0"/>
-          <w:numId w:val="2"/>
-        </w:numPr>
-        <w:bidi/>
-        <w:rPr>
-          <w:lang w:bidi="fa-IR"/>
-        </w:rPr>
-      </w:pPr>
-      <w:r>
-        <w:rPr>
-          <w:rFonts w:hint="cs"/>
-          <w:rtl/>
-          <w:lang w:bidi="fa-IR"/>
-        </w:rPr>
-        <w:t>اطلاعات آماری</w:t>
-      </w:r>
-      <w:r>
-        <w:rPr>
-          <w:rFonts w:hint="cs"/>
-          <w:rtl/>
-          <w:lang w:bidi="fa-IR"/>
-        </w:rPr>
-        <w:t>:</w:t>
-      </w:r>
-    </w:p>
-    <w:p>
-      <w:pPr>
-        <w:pStyle w:val="ListParagraph"/>
-        <w:numPr>
-          <w:ilvl w:val="0"/>
-          <w:numId w:val="8"/>
-        </w:numPr>
-        <w:bidi/>
-        <w:rPr>
-          <w:lang w:bidi="fa-IR"/>
-        </w:rPr>
-      </w:pPr>
-      <w:r>
-        <w:rPr>
-          <w:rFonts w:hint="cs"/>
-          <w:rtl/>
-          <w:lang w:bidi="fa-IR"/>
-        </w:rPr>
-        <w:lastRenderedPageBreak/>
-        <w:t>میزان فروش بر اساس ماه و سال و هفته</w:t>
-      </w:r>
-    </w:p>
-    <w:p>
-      <w:pPr>
-        <w:pStyle w:val="ListParagraph"/>
-        <w:numPr>
-          <w:ilvl w:val="0"/>
-          <w:numId w:val="8"/>
-        </w:numPr>
-        <w:bidi/>
-        <w:rPr>
-          <w:lang w:bidi="fa-IR"/>
-        </w:rPr>
-      </w:pPr>
-      <w:r>
-        <w:rPr>
-          <w:rFonts w:hint="cs"/>
-          <w:rtl/>
-          <w:lang w:bidi="fa-IR"/>
-        </w:rPr>
-        <w:t>تعداد محصولات، فروشندگان، خریداران، فروشگاه های آنلاین،</w:t>
-      </w:r>
-    </w:p>
-    <w:p>
-      <w:pPr>
-        <w:pStyle w:val="ListParagraph"/>
-        <w:numPr>
-          <w:ilvl w:val="0"/>
-          <w:numId w:val="8"/>
-        </w:numPr>
-        <w:bidi/>
-        <w:rPr>
-          <w:lang w:bidi="fa-IR"/>
-        </w:rPr>
-      </w:pPr>
-      <w:r>
-        <w:rPr>
-          <w:rFonts w:hint="cs"/>
-          <w:rtl/>
-          <w:lang w:bidi="fa-IR"/>
-        </w:rPr>
-        <w:t>محصولات با بیشترین بازدید</w:t>
-      </w:r>
-    </w:p>
-    <w:p>
-      <w:pPr>
-        <w:pStyle w:val="ListParagraph"/>
-        <w:numPr>
-          <w:ilvl w:val="0"/>
-          <w:numId w:val="8"/>
-        </w:numPr>
-        <w:bidi/>
-        <w:rPr>
-          <w:lang w:bidi="fa-IR"/>
-        </w:rPr>
-      </w:pPr>
-      <w:r>
-        <w:rPr>
-          <w:rFonts w:hint="cs"/>
-          <w:rtl/>
-          <w:lang w:bidi="fa-IR"/>
-        </w:rPr>
-        <w:t>محصولات با بیشترین فروش</w:t>
-      </w:r>
-    </w:p>
-    <w:p>
-      <w:pPr>
-        <w:pStyle w:val="ListParagraph"/>
-        <w:numPr>
-          <w:ilvl w:val="0"/>
-          <w:numId w:val="8"/>
-        </w:numPr>
-        <w:bidi/>
-        <w:rPr>
-          <w:lang w:bidi="fa-IR"/>
-        </w:rPr>
-      </w:pPr>
-      <w:r>
-        <w:rPr>
-          <w:rFonts w:hint="cs"/>
-          <w:rtl/>
-          <w:lang w:bidi="fa-IR"/>
-        </w:rPr>
-        <w:t>فروشگاه های با بیشترین فروش</w:t>
+      <w:r>
+        <w:rPr>
+          <w:rFonts w:hint="cs"/>
+          <w:rtl/>
+          <w:lang w:bidi="fa-IR"/>
+        </w:rPr>
+        <w:t xml:space="preserve"> </w:t>
+      </w:r>
+      <w:r>
+        <w:rPr>
+          <w:lang w:bidi="fa-IR"/>
+        </w:rPr>
+        <w:sym w:font="Wingdings" w:char="F04B"/>
+      </w:r>
+      <w:r>
+        <w:rPr>
+          <w:rFonts w:ascii="Cambria" w:hAnsi="Cambria" w:hint="cs"/>
+          <w:rtl/>
+          <w:lang w:bidi="fa-IR"/>
+        </w:rPr>
+        <w:t xml:space="preserve"> </w:t>
+      </w:r>
+      <w:r>
+        <w:rPr>
+          <w:rFonts w:ascii="Cambria" w:hAnsi="Cambria"/>
+          <w:lang w:bidi="fa-IR"/>
+        </w:rPr>
+        <w:sym w:font="Wingdings" w:char="F04B"/>
+      </w:r>
+      <w:r>
+        <w:rPr>
+          <w:rFonts w:ascii="Cambria" w:hAnsi="Cambria" w:hint="cs"/>
+          <w:rtl/>
+          <w:lang w:bidi="fa-IR"/>
+        </w:rPr>
+        <w:t xml:space="preserve"> </w:t>
+      </w:r>
+      <w:r>
+        <w:rPr>
+          <w:rFonts w:ascii="Cambria" w:hAnsi="Cambria"/>
+          <w:lang w:bidi="fa-IR"/>
+        </w:rPr>
+        <w:sym w:font="Wingdings" w:char="F04B"/>
       </w:r>
     </w:p>
     <w:sectPr>
@@ -1991,6 +2180,118 @@
     </w:lvl>
   </w:abstractNum>
   <w:abstractNum w:abstractNumId="2">
+    <w:nsid w:val="42CA734C"/>
+    <w:multiLevelType w:val="hybridMultilevel"/>
+    <w:tmpl w:val="2FDEAC18"/>
+    <w:lvl w:ilvl="0" w:tplc="2A4056F4">
+      <w:numFmt w:val="bullet"/>
+      <w:lvlText w:val="-"/>
+      <w:lvlJc w:val="left"/>
+      <w:pPr>
+        <w:ind w:left="720" w:hanging="360"/>
+      </w:pPr>
+      <w:rPr>
+        <w:rFonts w:ascii="B Nazanin" w:eastAsiaTheme="minorHAnsi" w:hAnsi="B Nazanin" w:cs="B Nazanin" w:hint="default"/>
+      </w:rPr>
+    </w:lvl>
+    <w:lvl w:ilvl="1" w:tplc="04090003" w:tentative="1">
+      <w:start w:val="1"/>
+      <w:numFmt w:val="bullet"/>
+      <w:lvlText w:val="o"/>
+      <w:lvlJc w:val="left"/>
+      <w:pPr>
+        <w:ind w:left="1440" w:hanging="360"/>
+      </w:pPr>
+      <w:rPr>
+        <w:rFonts w:ascii="Courier New" w:hAnsi="Courier New" w:cs="Courier New" w:hint="default"/>
+      </w:rPr>
+    </w:lvl>
+    <w:lvl w:ilvl="2" w:tplc="04090005" w:tentative="1">
+      <w:start w:val="1"/>
+      <w:numFmt w:val="bullet"/>
+      <w:lvlText w:val=""/>
+      <w:lvlJc w:val="left"/>
+      <w:pPr>
+        <w:ind w:left="2160" w:hanging="360"/>
+      </w:pPr>
+      <w:rPr>
+        <w:rFonts w:ascii="Wingdings" w:hAnsi="Wingdings" w:hint="default"/>
+      </w:rPr>
+    </w:lvl>
+    <w:lvl w:ilvl="3" w:tplc="04090001" w:tentative="1">
+      <w:start w:val="1"/>
+      <w:numFmt w:val="bullet"/>
+      <w:lvlText w:val=""/>
+      <w:lvlJc w:val="left"/>
+      <w:pPr>
+        <w:ind w:left="2880" w:hanging="360"/>
+      </w:pPr>
+      <w:rPr>
+        <w:rFonts w:ascii="Symbol" w:hAnsi="Symbol" w:hint="default"/>
+      </w:rPr>
+    </w:lvl>
+    <w:lvl w:ilvl="4" w:tplc="04090003" w:tentative="1">
+      <w:start w:val="1"/>
+      <w:numFmt w:val="bullet"/>
+      <w:lvlText w:val="o"/>
+      <w:lvlJc w:val="left"/>
+      <w:pPr>
+        <w:ind w:left="3600" w:hanging="360"/>
+      </w:pPr>
+      <w:rPr>
+        <w:rFonts w:ascii="Courier New" w:hAnsi="Courier New" w:cs="Courier New" w:hint="default"/>
+      </w:rPr>
+    </w:lvl>
+    <w:lvl w:ilvl="5" w:tplc="04090005" w:tentative="1">
+      <w:start w:val="1"/>
+      <w:numFmt w:val="bullet"/>
+      <w:lvlText w:val=""/>
+      <w:lvlJc w:val="left"/>
+      <w:pPr>
+        <w:ind w:left="4320" w:hanging="360"/>
+      </w:pPr>
+      <w:rPr>
+        <w:rFonts w:ascii="Wingdings" w:hAnsi="Wingdings" w:hint="default"/>
+      </w:rPr>
+    </w:lvl>
+    <w:lvl w:ilvl="6" w:tplc="04090001" w:tentative="1">
+      <w:start w:val="1"/>
+      <w:numFmt w:val="bullet"/>
+      <w:lvlText w:val=""/>
+      <w:lvlJc w:val="left"/>
+      <w:pPr>
+        <w:ind w:left="5040" w:hanging="360"/>
+      </w:pPr>
+      <w:rPr>
+        <w:rFonts w:ascii="Symbol" w:hAnsi="Symbol" w:hint="default"/>
+      </w:rPr>
+    </w:lvl>
+    <w:lvl w:ilvl="7" w:tplc="04090003" w:tentative="1">
+      <w:start w:val="1"/>
+      <w:numFmt w:val="bullet"/>
+      <w:lvlText w:val="o"/>
+      <w:lvlJc w:val="left"/>
+      <w:pPr>
+        <w:ind w:left="5760" w:hanging="360"/>
+      </w:pPr>
+      <w:rPr>
+        <w:rFonts w:ascii="Courier New" w:hAnsi="Courier New" w:cs="Courier New" w:hint="default"/>
+      </w:rPr>
+    </w:lvl>
+    <w:lvl w:ilvl="8" w:tplc="04090005" w:tentative="1">
+      <w:start w:val="1"/>
+      <w:numFmt w:val="bullet"/>
+      <w:lvlText w:val=""/>
+      <w:lvlJc w:val="left"/>
+      <w:pPr>
+        <w:ind w:left="6480" w:hanging="360"/>
+      </w:pPr>
+      <w:rPr>
+        <w:rFonts w:ascii="Wingdings" w:hAnsi="Wingdings" w:hint="default"/>
+      </w:rPr>
+    </w:lvl>
+  </w:abstractNum>
+  <w:abstractNum w:abstractNumId="3">
     <w:nsid w:val="4D8B14C2"/>
     <w:multiLevelType w:val="hybridMultilevel"/>
     <w:tmpl w:val="82A2192A"/>
@@ -2079,7 +2380,7 @@
       </w:pPr>
     </w:lvl>
   </w:abstractNum>
-  <w:abstractNum w:abstractNumId="3">
+  <w:abstractNum w:abstractNumId="4">
     <w:nsid w:val="52956926"/>
     <w:multiLevelType w:val="hybridMultilevel"/>
     <w:tmpl w:val="9CACF0D8"/>
@@ -2168,7 +2469,7 @@
       </w:pPr>
     </w:lvl>
   </w:abstractNum>
-  <w:abstractNum w:abstractNumId="4">
+  <w:abstractNum w:abstractNumId="5">
     <w:nsid w:val="582662B4"/>
     <w:multiLevelType w:val="hybridMultilevel"/>
     <w:tmpl w:val="9CACF0D8"/>
@@ -2257,7 +2558,7 @@
       </w:pPr>
     </w:lvl>
   </w:abstractNum>
-  <w:abstractNum w:abstractNumId="5">
+  <w:abstractNum w:abstractNumId="6">
     <w:nsid w:val="69483194"/>
     <w:multiLevelType w:val="hybridMultilevel"/>
     <w:tmpl w:val="A3F43F34"/>
@@ -2345,7 +2646,7 @@
       </w:pPr>
     </w:lvl>
   </w:abstractNum>
-  <w:abstractNum w:abstractNumId="6">
+  <w:abstractNum w:abstractNumId="7">
     <w:nsid w:val="6E463939"/>
     <w:multiLevelType w:val="hybridMultilevel"/>
     <w:tmpl w:val="B1EA055C"/>
@@ -2434,7 +2735,7 @@
       </w:pPr>
     </w:lvl>
   </w:abstractNum>
-  <w:abstractNum w:abstractNumId="7">
+  <w:abstractNum w:abstractNumId="8">
     <w:nsid w:val="7CF9272F"/>
     <w:multiLevelType w:val="hybridMultilevel"/>
     <w:tmpl w:val="B2BA04A2"/>
@@ -2523,28 +2824,31 @@
     </w:lvl>
   </w:abstractNum>
   <w:num w:numId="1">
-    <w:abstractNumId w:val="2"/>
+    <w:abstractNumId w:val="3"/>
   </w:num>
   <w:num w:numId="2">
+    <w:abstractNumId w:val="5"/>
+  </w:num>
+  <w:num w:numId="3">
+    <w:abstractNumId w:val="7"/>
+  </w:num>
+  <w:num w:numId="4">
     <w:abstractNumId w:val="4"/>
   </w:num>
-  <w:num w:numId="3">
-    <w:abstractNumId w:val="6"/>
-  </w:num>
-  <w:num w:numId="4">
-    <w:abstractNumId w:val="3"/>
-  </w:num>
   <w:num w:numId="5">
-    <w:abstractNumId w:val="7"/>
+    <w:abstractNumId w:val="8"/>
   </w:num>
   <w:num w:numId="6">
     <w:abstractNumId w:val="1"/>
   </w:num>
   <w:num w:numId="7">
-    <w:abstractNumId w:val="5"/>
+    <w:abstractNumId w:val="6"/>
   </w:num>
   <w:num w:numId="8">
     <w:abstractNumId w:val="0"/>
+  </w:num>
+  <w:num w:numId="9">
+    <w:abstractNumId w:val="2"/>
   </w:num>
 </w:numbering>
 </file>

</xml_diff>